<commit_message>
- Added more information in the report
- Fixed changing difficulty issue
</commit_message>
<xml_diff>
--- a/AI report.docx
+++ b/AI report.docx
@@ -3,6 +3,9 @@
 <w:document xmlns:wpc="http://schemas.microsoft.com/office/word/2010/wordprocessingCanvas" xmlns:cx="http://schemas.microsoft.com/office/drawing/2014/chartex" xmlns:cx1="http://schemas.microsoft.com/office/drawing/2015/9/8/chartex" xmlns:cx2="http://schemas.microsoft.com/office/drawing/2015/10/21/chartex" xmlns:cx3="http://schemas.microsoft.com/office/drawing/2016/5/9/chartex" xmlns:cx4="http://schemas.microsoft.com/office/drawing/2016/5/10/chartex" xmlns:cx5="http://schemas.microsoft.com/office/drawing/2016/5/11/chartex" xmlns:cx6="http://schemas.microsoft.com/office/drawing/2016/5/12/chartex" xmlns:cx7="http://schemas.microsoft.com/office/drawing/2016/5/13/chartex" xmlns:cx8="http://schemas.microsoft.com/office/drawing/2016/5/14/chartex" xmlns:mc="http://schemas.openxmlformats.org/markup-compatibility/2006" xmlns:aink="http://schemas.microsoft.com/office/drawing/2016/ink" xmlns:am3d="http://schemas.microsoft.com/office/drawing/2017/model3d" xmlns:o="urn:schemas-microsoft-com:office:office" xmlns:r="http://schemas.openxmlformats.org/officeDocument/2006/relationships" xmlns:m="http://schemas.openxmlformats.org/officeDocument/2006/math" xmlns:v="urn:schemas-microsoft-com:vml" xmlns:wp14="http://schemas.microsoft.com/office/word/2010/wordprocessingDrawing" xmlns:wp="http://schemas.openxmlformats.org/drawingml/2006/wordprocessingDrawing" xmlns:w10="urn:schemas-microsoft-com:office:word" xmlns:w="http://schemas.openxmlformats.org/wordprocessingml/2006/main" xmlns:w14="http://schemas.microsoft.com/office/word/2010/wordml" xmlns:w15="http://schemas.microsoft.com/office/word/2012/wordml" xmlns:w16cex="http://schemas.microsoft.com/office/word/2018/wordml/cex" xmlns:w16cid="http://schemas.microsoft.com/office/word/2016/wordml/cid" xmlns:w16="http://schemas.microsoft.com/office/word/2018/wordml" xmlns:w16sdtdh="http://schemas.microsoft.com/office/word/2020/wordml/sdtdatahash" xmlns:w16se="http://schemas.microsoft.com/office/word/2015/wordml/symex" xmlns:wpg="http://schemas.microsoft.com/office/word/2010/wordprocessingGroup" xmlns:wpi="http://schemas.microsoft.com/office/word/2010/wordprocessingInk" xmlns:wne="http://schemas.microsoft.com/office/word/2006/wordml" xmlns:wps="http://schemas.microsoft.com/office/word/2010/wordprocessingShape" mc:Ignorable="w14 w15 w16se w16cid w16 w16cex w16sdtdh wp14">
   <w:body>
     <w:p>
+      <w:pPr>
+        <w:jc w:val="center"/>
+      </w:pPr>
       <w:r>
         <w:rPr>
           <w:noProof/>
@@ -53,6 +56,7 @@
     <w:p/>
     <w:p>
       <w:pPr>
+        <w:jc w:val="center"/>
         <w:rPr>
           <w:b/>
           <w:bCs/>
@@ -242,22 +246,13 @@
         </w:rPr>
         <w:t xml:space="preserve">We implemented a </w:t>
       </w:r>
-      <w:proofErr w:type="gramStart"/>
-      <w:r>
-        <w:rPr>
-          <w:sz w:val="28"/>
-          <w:szCs w:val="28"/>
-        </w:rPr>
-        <w:t>termi</w:t>
-      </w:r>
-      <w:r>
-        <w:rPr>
-          <w:sz w:val="28"/>
-          <w:szCs w:val="28"/>
-        </w:rPr>
-        <w:t>nal based</w:t>
-      </w:r>
-      <w:proofErr w:type="gramEnd"/>
+      <w:r>
+        <w:rPr>
+          <w:sz w:val="28"/>
+          <w:szCs w:val="28"/>
+        </w:rPr>
+        <w:t>terminal-based</w:t>
+      </w:r>
       <w:r>
         <w:rPr>
           <w:sz w:val="28"/>
@@ -287,15 +282,13 @@
         </w:rPr>
         <w:t xml:space="preserve">The start </w:t>
       </w:r>
-      <w:proofErr w:type="gramStart"/>
-      <w:r>
-        <w:rPr>
-          <w:sz w:val="28"/>
-          <w:szCs w:val="28"/>
-        </w:rPr>
-        <w:t>scene :</w:t>
-      </w:r>
-      <w:proofErr w:type="gramEnd"/>
+      <w:r>
+        <w:rPr>
+          <w:sz w:val="28"/>
+          <w:szCs w:val="28"/>
+        </w:rPr>
+        <w:t>scene:</w:t>
+      </w:r>
     </w:p>
     <w:p>
       <w:pPr>
@@ -374,15 +367,13 @@
         </w:rPr>
         <w:t xml:space="preserve">s menu </w:t>
       </w:r>
-      <w:proofErr w:type="gramStart"/>
-      <w:r>
-        <w:rPr>
-          <w:sz w:val="28"/>
-          <w:szCs w:val="28"/>
-        </w:rPr>
-        <w:t>look</w:t>
-      </w:r>
-      <w:proofErr w:type="gramEnd"/>
+      <w:r>
+        <w:rPr>
+          <w:sz w:val="28"/>
+          <w:szCs w:val="28"/>
+        </w:rPr>
+        <w:t>looks</w:t>
+      </w:r>
       <w:r>
         <w:rPr>
           <w:sz w:val="28"/>
@@ -459,17 +450,8 @@
           <w:sz w:val="28"/>
           <w:szCs w:val="28"/>
         </w:rPr>
-        <w:t xml:space="preserve">Changing the </w:t>
-      </w:r>
-      <w:proofErr w:type="gramStart"/>
-      <w:r>
-        <w:rPr>
-          <w:sz w:val="28"/>
-          <w:szCs w:val="28"/>
-        </w:rPr>
-        <w:t>difficulty :</w:t>
-      </w:r>
-      <w:proofErr w:type="gramEnd"/>
+        <w:t>Changing the difficulty :</w:t>
+      </w:r>
     </w:p>
     <w:p>
       <w:pPr>
@@ -690,17 +672,15 @@
           <w:sz w:val="28"/>
           <w:szCs w:val="28"/>
         </w:rPr>
-        <w:t xml:space="preserve">The GUI is terminal </w:t>
-      </w:r>
-      <w:proofErr w:type="gramStart"/>
-      <w:r>
-        <w:rPr>
-          <w:sz w:val="28"/>
-          <w:szCs w:val="28"/>
-        </w:rPr>
-        <w:t>bases</w:t>
-      </w:r>
-      <w:proofErr w:type="gramEnd"/>
+        <w:t>The GUI is terminal base</w:t>
+      </w:r>
+      <w:r>
+        <w:rPr>
+          <w:sz w:val="28"/>
+          <w:szCs w:val="28"/>
+        </w:rPr>
+        <w:t>d</w:t>
+      </w:r>
       <w:r>
         <w:rPr>
           <w:sz w:val="28"/>
@@ -723,52 +703,63 @@
         </w:rPr>
         <w:t xml:space="preserve">Each slot has two </w:t>
       </w:r>
-      <w:proofErr w:type="gramStart"/>
-      <w:r>
-        <w:rPr>
-          <w:sz w:val="28"/>
-          <w:szCs w:val="28"/>
-        </w:rPr>
-        <w:t>numbers :</w:t>
-      </w:r>
-      <w:proofErr w:type="gramEnd"/>
-      <w:r>
-        <w:rPr>
-          <w:sz w:val="28"/>
-          <w:szCs w:val="28"/>
-        </w:rPr>
-        <w:t xml:space="preserve"> (X)y, the x represents the number of beads in one slot and the y represents the number of the slot which the player can choose to play.</w:t>
-      </w:r>
-    </w:p>
-    <w:p>
-      <w:pPr>
-        <w:rPr>
-          <w:sz w:val="28"/>
-          <w:szCs w:val="28"/>
-        </w:rPr>
-      </w:pPr>
-      <w:r>
-        <w:rPr>
-          <w:sz w:val="28"/>
-          <w:szCs w:val="28"/>
-        </w:rPr>
-        <w:t xml:space="preserve">Players take turns where each player inputs the number of </w:t>
-      </w:r>
-      <w:proofErr w:type="gramStart"/>
-      <w:r>
-        <w:rPr>
-          <w:sz w:val="28"/>
-          <w:szCs w:val="28"/>
-        </w:rPr>
-        <w:t>slot</w:t>
-      </w:r>
-      <w:proofErr w:type="gramEnd"/>
-      <w:r>
-        <w:rPr>
-          <w:sz w:val="28"/>
-          <w:szCs w:val="28"/>
-        </w:rPr>
-        <w:t xml:space="preserve"> he wants to m</w:t>
+      <w:r>
+        <w:rPr>
+          <w:sz w:val="28"/>
+          <w:szCs w:val="28"/>
+        </w:rPr>
+        <w:t>numbers:</w:t>
+      </w:r>
+      <w:r>
+        <w:rPr>
+          <w:sz w:val="28"/>
+          <w:szCs w:val="28"/>
+        </w:rPr>
+        <w:t xml:space="preserve"> (</w:t>
+      </w:r>
+      <w:r>
+        <w:rPr>
+          <w:sz w:val="28"/>
+          <w:szCs w:val="28"/>
+        </w:rPr>
+        <w:t>x</w:t>
+      </w:r>
+      <w:r>
+        <w:rPr>
+          <w:sz w:val="28"/>
+          <w:szCs w:val="28"/>
+        </w:rPr>
+        <w:t>)</w:t>
+      </w:r>
+      <w:r>
+        <w:rPr>
+          <w:sz w:val="28"/>
+          <w:szCs w:val="28"/>
+          <w:vertAlign w:val="subscript"/>
+        </w:rPr>
+        <w:t>y</w:t>
+      </w:r>
+      <w:r>
+        <w:rPr>
+          <w:sz w:val="28"/>
+          <w:szCs w:val="28"/>
+        </w:rPr>
+        <w:t>, the x represents the number of beads in one slot and the y represents the number of the slot which the player can choose to play.</w:t>
+      </w:r>
+    </w:p>
+    <w:p>
+      <w:pPr>
+        <w:rPr>
+          <w:sz w:val="28"/>
+          <w:szCs w:val="28"/>
+        </w:rPr>
+      </w:pPr>
+      <w:r>
+        <w:rPr>
+          <w:sz w:val="28"/>
+          <w:szCs w:val="28"/>
+        </w:rPr>
+        <w:t>Players take turns where each player inputs the number of slot he wants to m</w:t>
       </w:r>
       <w:r>
         <w:rPr>
@@ -899,34 +890,6 @@
     </w:p>
     <w:p>
       <w:pPr>
-        <w:pStyle w:val="ListParagraph"/>
-        <w:numPr>
-          <w:ilvl w:val="0"/>
-          <w:numId w:val="2"/>
-        </w:numPr>
-        <w:rPr>
-          <w:sz w:val="28"/>
-          <w:szCs w:val="28"/>
-        </w:rPr>
-      </w:pPr>
-      <w:r>
-        <w:rPr>
-          <w:sz w:val="28"/>
-          <w:szCs w:val="28"/>
-        </w:rPr>
-        <w:t>Alpha-Beta optimization</w:t>
-      </w:r>
-    </w:p>
-    <w:p>
-      <w:pPr>
-        <w:rPr>
-          <w:sz w:val="28"/>
-          <w:szCs w:val="28"/>
-        </w:rPr>
-      </w:pPr>
-    </w:p>
-    <w:p>
-      <w:pPr>
         <w:rPr>
           <w:sz w:val="28"/>
           <w:szCs w:val="28"/>
@@ -966,25 +929,26 @@
           <w:szCs w:val="40"/>
         </w:rPr>
       </w:pPr>
-      <w:r>
+    </w:p>
+    <w:p>
+      <w:pPr>
         <w:rPr>
           <w:b/>
           <w:bCs/>
           <w:sz w:val="40"/>
           <w:szCs w:val="40"/>
         </w:rPr>
-        <w:lastRenderedPageBreak/>
-        <w:t xml:space="preserve">Detailed functions </w:t>
-      </w:r>
-      <w:r>
+      </w:pPr>
+    </w:p>
+    <w:p>
+      <w:pPr>
         <w:rPr>
           <w:b/>
           <w:bCs/>
           <w:sz w:val="40"/>
           <w:szCs w:val="40"/>
         </w:rPr>
-        <w:t>description</w:t>
-      </w:r>
+      </w:pPr>
       <w:r>
         <w:rPr>
           <w:b/>
@@ -992,199 +956,48 @@
           <w:sz w:val="40"/>
           <w:szCs w:val="40"/>
         </w:rPr>
-        <w:t>:</w:t>
-      </w:r>
-    </w:p>
-    <w:p>
-      <w:pPr>
+        <w:lastRenderedPageBreak/>
+        <w:t xml:space="preserve">Detailed functions </w:t>
+      </w:r>
+      <w:r>
         <w:rPr>
           <w:b/>
           <w:bCs/>
-          <w:sz w:val="28"/>
-          <w:szCs w:val="28"/>
-        </w:rPr>
-      </w:pPr>
-      <w:proofErr w:type="spellStart"/>
+          <w:sz w:val="40"/>
+          <w:szCs w:val="40"/>
+        </w:rPr>
+        <w:t>description</w:t>
+      </w:r>
       <w:r>
         <w:rPr>
           <w:b/>
           <w:bCs/>
-          <w:sz w:val="28"/>
-          <w:szCs w:val="28"/>
-        </w:rPr>
-        <w:t>eval_func</w:t>
-      </w:r>
-      <w:proofErr w:type="spellEnd"/>
-      <w:r>
+          <w:sz w:val="40"/>
+          <w:szCs w:val="40"/>
+        </w:rPr>
+        <w:t>:</w:t>
+      </w:r>
+    </w:p>
+    <w:p>
+      <w:pPr>
         <w:rPr>
           <w:b/>
           <w:bCs/>
           <w:sz w:val="28"/>
           <w:szCs w:val="28"/>
         </w:rPr>
-        <w:t>:</w:t>
-      </w:r>
-    </w:p>
-    <w:p>
-      <w:pPr>
-        <w:rPr>
-          <w:sz w:val="28"/>
-          <w:szCs w:val="28"/>
-        </w:rPr>
-      </w:pPr>
-      <w:r>
-        <w:rPr>
-          <w:sz w:val="28"/>
-          <w:szCs w:val="28"/>
-        </w:rPr>
-        <w:t>I</w:t>
-      </w:r>
-      <w:r>
-        <w:rPr>
-          <w:sz w:val="28"/>
-          <w:szCs w:val="28"/>
-        </w:rPr>
-        <w:t xml:space="preserve">s the score evaluation function that takes as parameters the current state </w:t>
-      </w:r>
-      <w:r>
-        <w:rPr>
-          <w:sz w:val="28"/>
-          <w:szCs w:val="28"/>
-        </w:rPr>
-        <w:t xml:space="preserve">and the state where I was to calculate the score, it tries to do two </w:t>
-      </w:r>
-      <w:proofErr w:type="gramStart"/>
-      <w:r>
-        <w:rPr>
-          <w:sz w:val="28"/>
-          <w:szCs w:val="28"/>
-        </w:rPr>
-        <w:t xml:space="preserve">things </w:t>
-      </w:r>
-      <w:r>
-        <w:rPr>
-          <w:sz w:val="28"/>
-          <w:szCs w:val="28"/>
-        </w:rPr>
-        <w:t>;</w:t>
-      </w:r>
-      <w:proofErr w:type="gramEnd"/>
-      <w:r>
-        <w:rPr>
-          <w:sz w:val="28"/>
-          <w:szCs w:val="28"/>
-        </w:rPr>
-        <w:t xml:space="preserve"> maximize your score and minimize your opponent’s </w:t>
-      </w:r>
-      <w:r>
-        <w:rPr>
-          <w:sz w:val="28"/>
-          <w:szCs w:val="28"/>
-        </w:rPr>
-        <w:t>.</w:t>
-      </w:r>
-    </w:p>
-    <w:p>
-      <w:pPr>
-        <w:rPr>
-          <w:sz w:val="28"/>
-          <w:szCs w:val="28"/>
-        </w:rPr>
-      </w:pPr>
-      <w:r>
-        <w:rPr>
-          <w:sz w:val="28"/>
-          <w:szCs w:val="28"/>
-        </w:rPr>
-        <w:t xml:space="preserve">A state’s score depends on two things; the number of beads in your mancala and the number of beads in the row in front of </w:t>
-      </w:r>
-      <w:proofErr w:type="gramStart"/>
-      <w:r>
-        <w:rPr>
-          <w:sz w:val="28"/>
-          <w:szCs w:val="28"/>
-        </w:rPr>
-        <w:t>you</w:t>
-      </w:r>
-      <w:r>
-        <w:rPr>
-          <w:sz w:val="28"/>
-          <w:szCs w:val="28"/>
-        </w:rPr>
-        <w:t xml:space="preserve"> ,</w:t>
-      </w:r>
-      <w:proofErr w:type="gramEnd"/>
-      <w:r>
-        <w:rPr>
-          <w:sz w:val="28"/>
-          <w:szCs w:val="28"/>
-        </w:rPr>
-        <w:t xml:space="preserve"> the combination of both is dependent on a </w:t>
-      </w:r>
-      <w:r>
-        <w:rPr>
-          <w:sz w:val="28"/>
-          <w:szCs w:val="28"/>
-        </w:rPr>
-        <w:t xml:space="preserve">factor called </w:t>
-      </w:r>
+      </w:pPr>
       <w:proofErr w:type="spellStart"/>
       <w:r>
-        <w:rPr>
-          <w:sz w:val="28"/>
-          <w:szCs w:val="28"/>
-        </w:rPr>
-        <w:t>mankla_to_front_fact</w:t>
-      </w:r>
-      <w:proofErr w:type="spellEnd"/>
-      <w:r>
-        <w:rPr>
-          <w:sz w:val="28"/>
-          <w:szCs w:val="28"/>
-        </w:rPr>
-        <w:t xml:space="preserve"> and the co</w:t>
-      </w:r>
-      <w:r>
-        <w:rPr>
-          <w:sz w:val="28"/>
-          <w:szCs w:val="28"/>
-        </w:rPr>
-        <w:t xml:space="preserve">mbination of how much you want to maximize your score and minimize your opponent’s is dependent on </w:t>
-      </w:r>
-      <w:r>
-        <w:rPr>
-          <w:sz w:val="28"/>
-          <w:szCs w:val="28"/>
-        </w:rPr>
-        <w:t xml:space="preserve">a factor called </w:t>
-      </w:r>
-      <w:proofErr w:type="spellStart"/>
-      <w:r>
-        <w:rPr>
-          <w:sz w:val="28"/>
-          <w:szCs w:val="28"/>
-        </w:rPr>
-        <w:t>lamda</w:t>
-      </w:r>
-      <w:proofErr w:type="spellEnd"/>
-      <w:r>
-        <w:rPr>
-          <w:sz w:val="28"/>
-          <w:szCs w:val="28"/>
-        </w:rPr>
-        <w:t>, various difficulties changes these factors.</w:t>
-      </w:r>
-    </w:p>
-    <w:p>
-      <w:pPr>
         <w:rPr>
           <w:b/>
           <w:bCs/>
           <w:sz w:val="28"/>
           <w:szCs w:val="28"/>
         </w:rPr>
-      </w:pPr>
-      <w:proofErr w:type="spellStart"/>
+        <w:t>eval_func</w:t>
+      </w:r>
+      <w:proofErr w:type="spellEnd"/>
       <w:r>
         <w:rPr>
           <w:b/>
@@ -1192,16 +1005,168 @@
           <w:sz w:val="28"/>
           <w:szCs w:val="28"/>
         </w:rPr>
-        <w:t>alpha_beta</w:t>
+        <w:t>:</w:t>
+      </w:r>
+    </w:p>
+    <w:p>
+      <w:pPr>
+        <w:rPr>
+          <w:sz w:val="28"/>
+          <w:szCs w:val="28"/>
+        </w:rPr>
+      </w:pPr>
+      <w:r>
+        <w:rPr>
+          <w:sz w:val="28"/>
+          <w:szCs w:val="28"/>
+        </w:rPr>
+        <w:t>i</w:t>
+      </w:r>
+      <w:r>
+        <w:rPr>
+          <w:sz w:val="28"/>
+          <w:szCs w:val="28"/>
+        </w:rPr>
+        <w:t xml:space="preserve">s the score evaluation function that takes as parameters the current state </w:t>
+      </w:r>
+      <w:r>
+        <w:rPr>
+          <w:sz w:val="28"/>
+          <w:szCs w:val="28"/>
+        </w:rPr>
+        <w:t xml:space="preserve">and the state where I was to calculate the score, it tries to do two </w:t>
+      </w:r>
+      <w:r>
+        <w:rPr>
+          <w:sz w:val="28"/>
+          <w:szCs w:val="28"/>
+        </w:rPr>
+        <w:t>things;</w:t>
+      </w:r>
+      <w:r>
+        <w:rPr>
+          <w:sz w:val="28"/>
+          <w:szCs w:val="28"/>
+        </w:rPr>
+        <w:t xml:space="preserve"> maximize your score and minimize your </w:t>
+      </w:r>
+      <w:r>
+        <w:rPr>
+          <w:sz w:val="28"/>
+          <w:szCs w:val="28"/>
+        </w:rPr>
+        <w:t>opponent’s.</w:t>
+      </w:r>
+    </w:p>
+    <w:p>
+      <w:pPr>
+        <w:rPr>
+          <w:sz w:val="28"/>
+          <w:szCs w:val="28"/>
+        </w:rPr>
+      </w:pPr>
+      <w:r>
+        <w:rPr>
+          <w:sz w:val="28"/>
+          <w:szCs w:val="28"/>
+        </w:rPr>
+        <w:t xml:space="preserve">A state’s score depends on two things; the number of beads in your mancala and the number of beads in the row in front of </w:t>
+      </w:r>
+      <w:r>
+        <w:rPr>
+          <w:sz w:val="28"/>
+          <w:szCs w:val="28"/>
+        </w:rPr>
+        <w:t>you,</w:t>
+      </w:r>
+      <w:r>
+        <w:rPr>
+          <w:sz w:val="28"/>
+          <w:szCs w:val="28"/>
+        </w:rPr>
+        <w:t xml:space="preserve"> the combination of both is dependent on a </w:t>
+      </w:r>
+      <w:r>
+        <w:rPr>
+          <w:sz w:val="28"/>
+          <w:szCs w:val="28"/>
+        </w:rPr>
+        <w:t xml:space="preserve">factor called </w:t>
+      </w:r>
+      <w:proofErr w:type="spellStart"/>
+      <w:r>
+        <w:rPr>
+          <w:sz w:val="28"/>
+          <w:szCs w:val="28"/>
+        </w:rPr>
+        <w:t>mankla_to_front_fact</w:t>
       </w:r>
       <w:proofErr w:type="spellEnd"/>
       <w:r>
+        <w:rPr>
+          <w:sz w:val="28"/>
+          <w:szCs w:val="28"/>
+        </w:rPr>
+        <w:t xml:space="preserve"> and the co</w:t>
+      </w:r>
+      <w:r>
+        <w:rPr>
+          <w:sz w:val="28"/>
+          <w:szCs w:val="28"/>
+        </w:rPr>
+        <w:t xml:space="preserve">mbination of how much you want to maximize your score and minimize your opponent’s is dependent on </w:t>
+      </w:r>
+      <w:r>
+        <w:rPr>
+          <w:sz w:val="28"/>
+          <w:szCs w:val="28"/>
+        </w:rPr>
+        <w:t xml:space="preserve">a factor called </w:t>
+      </w:r>
+      <w:proofErr w:type="spellStart"/>
+      <w:r>
+        <w:rPr>
+          <w:sz w:val="28"/>
+          <w:szCs w:val="28"/>
+        </w:rPr>
+        <w:t>lamda</w:t>
+      </w:r>
+      <w:proofErr w:type="spellEnd"/>
+      <w:r>
+        <w:rPr>
+          <w:sz w:val="28"/>
+          <w:szCs w:val="28"/>
+        </w:rPr>
+        <w:t>, various difficulties changes these factors.</w:t>
+      </w:r>
+    </w:p>
+    <w:p>
+      <w:pPr>
         <w:rPr>
           <w:b/>
           <w:bCs/>
           <w:sz w:val="28"/>
           <w:szCs w:val="28"/>
         </w:rPr>
+      </w:pPr>
+      <w:proofErr w:type="spellStart"/>
+      <w:r>
+        <w:rPr>
+          <w:b/>
+          <w:bCs/>
+          <w:sz w:val="28"/>
+          <w:szCs w:val="28"/>
+        </w:rPr>
+        <w:t>TreeNode</w:t>
+      </w:r>
+      <w:proofErr w:type="spellEnd"/>
+      <w:r>
+        <w:rPr>
+          <w:b/>
+          <w:bCs/>
+          <w:sz w:val="28"/>
+          <w:szCs w:val="28"/>
+        </w:rPr>
         <w:t>:</w:t>
       </w:r>
     </w:p>
@@ -1217,6 +1182,165 @@
           <w:sz w:val="28"/>
           <w:szCs w:val="28"/>
         </w:rPr>
+        <w:t xml:space="preserve">Class </w:t>
+      </w:r>
+      <w:proofErr w:type="spellStart"/>
+      <w:r>
+        <w:rPr>
+          <w:sz w:val="28"/>
+          <w:szCs w:val="28"/>
+        </w:rPr>
+        <w:t>TreeNode</w:t>
+      </w:r>
+      <w:proofErr w:type="spellEnd"/>
+      <w:r>
+        <w:rPr>
+          <w:sz w:val="28"/>
+          <w:szCs w:val="28"/>
+        </w:rPr>
+        <w:t xml:space="preserve"> is the building block of our tree, it contains important information like whether the node is a maximizer or not, or whether a cutoff started at this node or not ..etc.</w:t>
+      </w:r>
+    </w:p>
+    <w:p>
+      <w:pPr>
+        <w:rPr>
+          <w:b/>
+          <w:bCs/>
+          <w:sz w:val="28"/>
+          <w:szCs w:val="28"/>
+        </w:rPr>
+      </w:pPr>
+      <w:proofErr w:type="spellStart"/>
+      <w:r>
+        <w:rPr>
+          <w:b/>
+          <w:bCs/>
+          <w:sz w:val="28"/>
+          <w:szCs w:val="28"/>
+        </w:rPr>
+        <w:t>generate_search_tree</w:t>
+      </w:r>
+      <w:proofErr w:type="spellEnd"/>
+      <w:r>
+        <w:rPr>
+          <w:b/>
+          <w:bCs/>
+          <w:sz w:val="28"/>
+          <w:szCs w:val="28"/>
+        </w:rPr>
+        <w:t>:</w:t>
+      </w:r>
+    </w:p>
+    <w:p>
+      <w:pPr>
+        <w:rPr>
+          <w:sz w:val="28"/>
+          <w:szCs w:val="28"/>
+        </w:rPr>
+      </w:pPr>
+      <w:r>
+        <w:rPr>
+          <w:sz w:val="28"/>
+          <w:szCs w:val="28"/>
+        </w:rPr>
+        <w:t>this</w:t>
+      </w:r>
+      <w:r>
+        <w:rPr>
+          <w:sz w:val="28"/>
+          <w:szCs w:val="28"/>
+        </w:rPr>
+        <w:t xml:space="preserve"> recursive</w:t>
+      </w:r>
+      <w:r>
+        <w:rPr>
+          <w:sz w:val="28"/>
+          <w:szCs w:val="28"/>
+        </w:rPr>
+        <w:t xml:space="preserve"> function takes the current state and builds a tree which contains all the possible state changes </w:t>
+      </w:r>
+      <w:r>
+        <w:rPr>
+          <w:sz w:val="28"/>
+          <w:szCs w:val="28"/>
+        </w:rPr>
+        <w:t xml:space="preserve">up to a specified </w:t>
+      </w:r>
+      <w:proofErr w:type="spellStart"/>
+      <w:r>
+        <w:rPr>
+          <w:sz w:val="28"/>
+          <w:szCs w:val="28"/>
+        </w:rPr>
+        <w:t>max_depth</w:t>
+      </w:r>
+      <w:proofErr w:type="spellEnd"/>
+      <w:r>
+        <w:rPr>
+          <w:sz w:val="28"/>
+          <w:szCs w:val="28"/>
+        </w:rPr>
+        <w:t xml:space="preserve">, it assigns utility values to all leaf nodes using </w:t>
+      </w:r>
+      <w:proofErr w:type="spellStart"/>
+      <w:r>
+        <w:rPr>
+          <w:sz w:val="28"/>
+          <w:szCs w:val="28"/>
+        </w:rPr>
+        <w:t>eval_func</w:t>
+      </w:r>
+      <w:proofErr w:type="spellEnd"/>
+      <w:r>
+        <w:rPr>
+          <w:sz w:val="28"/>
+          <w:szCs w:val="28"/>
+        </w:rPr>
+        <w:t xml:space="preserve"> and returns its root in the end.</w:t>
+      </w:r>
+    </w:p>
+    <w:p>
+      <w:pPr>
+        <w:rPr>
+          <w:b/>
+          <w:bCs/>
+          <w:sz w:val="28"/>
+          <w:szCs w:val="28"/>
+        </w:rPr>
+      </w:pPr>
+      <w:proofErr w:type="spellStart"/>
+      <w:r>
+        <w:rPr>
+          <w:b/>
+          <w:bCs/>
+          <w:sz w:val="28"/>
+          <w:szCs w:val="28"/>
+        </w:rPr>
+        <w:t>alpha_beta</w:t>
+      </w:r>
+      <w:proofErr w:type="spellEnd"/>
+      <w:r>
+        <w:rPr>
+          <w:b/>
+          <w:bCs/>
+          <w:sz w:val="28"/>
+          <w:szCs w:val="28"/>
+        </w:rPr>
+        <w:t>:</w:t>
+      </w:r>
+    </w:p>
+    <w:p>
+      <w:pPr>
+        <w:rPr>
+          <w:sz w:val="28"/>
+          <w:szCs w:val="28"/>
+        </w:rPr>
+      </w:pPr>
+      <w:r>
+        <w:rPr>
+          <w:sz w:val="28"/>
+          <w:szCs w:val="28"/>
+        </w:rPr>
         <w:t xml:space="preserve">alpha beta optimization function , take as input </w:t>
       </w:r>
       <w:r>
@@ -1224,7 +1348,91 @@
           <w:sz w:val="28"/>
           <w:szCs w:val="28"/>
         </w:rPr>
-        <w:t xml:space="preserve">the root tree node, each node is initialized with an alpha with a very high value and a beta or very big negative value, </w:t>
+        <w:t xml:space="preserve">the root tree node, each node is initialized with an alpha </w:t>
+      </w:r>
+      <w:r>
+        <w:rPr>
+          <w:sz w:val="28"/>
+          <w:szCs w:val="28"/>
+        </w:rPr>
+        <w:t>of</w:t>
+      </w:r>
+      <w:r>
+        <w:rPr>
+          <w:sz w:val="28"/>
+          <w:szCs w:val="28"/>
+        </w:rPr>
+        <w:t xml:space="preserve"> a very high</w:t>
+      </w:r>
+      <w:r>
+        <w:rPr>
+          <w:sz w:val="28"/>
+          <w:szCs w:val="28"/>
+        </w:rPr>
+        <w:t xml:space="preserve"> negative</w:t>
+      </w:r>
+      <w:r>
+        <w:rPr>
+          <w:sz w:val="28"/>
+          <w:szCs w:val="28"/>
+        </w:rPr>
+        <w:t xml:space="preserve"> value and a beta o</w:t>
+      </w:r>
+      <w:r>
+        <w:rPr>
+          <w:sz w:val="28"/>
+          <w:szCs w:val="28"/>
+        </w:rPr>
+        <w:t>f</w:t>
+      </w:r>
+      <w:r>
+        <w:rPr>
+          <w:sz w:val="28"/>
+          <w:szCs w:val="28"/>
+        </w:rPr>
+        <w:t xml:space="preserve"> </w:t>
+      </w:r>
+      <w:r>
+        <w:rPr>
+          <w:sz w:val="28"/>
+          <w:szCs w:val="28"/>
+        </w:rPr>
+        <w:t xml:space="preserve">a </w:t>
+      </w:r>
+      <w:r>
+        <w:rPr>
+          <w:sz w:val="28"/>
+          <w:szCs w:val="28"/>
+        </w:rPr>
+        <w:t xml:space="preserve">very </w:t>
+      </w:r>
+      <w:r>
+        <w:rPr>
+          <w:sz w:val="28"/>
+          <w:szCs w:val="28"/>
+        </w:rPr>
+        <w:t>high</w:t>
+      </w:r>
+      <w:r>
+        <w:rPr>
+          <w:sz w:val="28"/>
+          <w:szCs w:val="28"/>
+        </w:rPr>
+        <w:t xml:space="preserve"> </w:t>
+      </w:r>
+      <w:r>
+        <w:rPr>
+          <w:sz w:val="28"/>
+          <w:szCs w:val="28"/>
+        </w:rPr>
+        <w:t>positive</w:t>
+      </w:r>
+      <w:r>
+        <w:rPr>
+          <w:sz w:val="28"/>
+          <w:szCs w:val="28"/>
+        </w:rPr>
+        <w:t xml:space="preserve"> value, </w:t>
       </w:r>
       <w:r>
         <w:rPr>
@@ -1267,14 +1475,35 @@
           <w:sz w:val="28"/>
           <w:szCs w:val="28"/>
         </w:rPr>
-        <w:t xml:space="preserve">If the child is not a leaf </w:t>
-      </w:r>
-      <w:r>
-        <w:rPr>
-          <w:sz w:val="28"/>
-          <w:szCs w:val="28"/>
-        </w:rPr>
-        <w:t xml:space="preserve">pass down the alpha and the beta of the node to it and recurse the function on the child </w:t>
+        <w:t>If the child is not a leaf</w:t>
+      </w:r>
+      <w:r>
+        <w:rPr>
+          <w:sz w:val="28"/>
+          <w:szCs w:val="28"/>
+        </w:rPr>
+        <w:t>,</w:t>
+      </w:r>
+      <w:r>
+        <w:rPr>
+          <w:sz w:val="28"/>
+          <w:szCs w:val="28"/>
+        </w:rPr>
+        <w:t xml:space="preserve"> </w:t>
+      </w:r>
+      <w:r>
+        <w:rPr>
+          <w:sz w:val="28"/>
+          <w:szCs w:val="28"/>
+        </w:rPr>
+        <w:t>pass down the alpha and the beta of the node to it and recurse the function on the child</w:t>
+      </w:r>
+      <w:r>
+        <w:rPr>
+          <w:sz w:val="28"/>
+          <w:szCs w:val="28"/>
+        </w:rPr>
+        <w:t>.</w:t>
       </w:r>
     </w:p>
     <w:p>
@@ -1365,7 +1594,6 @@
           <w:sz w:val="36"/>
           <w:szCs w:val="36"/>
         </w:rPr>
-        <w:lastRenderedPageBreak/>
         <w:t xml:space="preserve">Team members </w:t>
       </w:r>
       <w:r>
@@ -1440,25 +1668,119 @@
     </w:p>
     <w:p>
       <w:pPr>
-        <w:rPr>
-          <w:sz w:val="28"/>
-          <w:szCs w:val="28"/>
-        </w:rPr>
-      </w:pPr>
-    </w:p>
-    <w:p>
-      <w:pPr>
-        <w:rPr>
-          <w:sz w:val="28"/>
-          <w:szCs w:val="28"/>
-        </w:rPr>
-      </w:pPr>
-      <w:r>
-        <w:rPr>
-          <w:sz w:val="28"/>
-          <w:szCs w:val="28"/>
-        </w:rPr>
-        <w:t xml:space="preserve">Mira Youhana </w:t>
+        <w:pStyle w:val="ListParagraph"/>
+        <w:numPr>
+          <w:ilvl w:val="0"/>
+          <w:numId w:val="4"/>
+        </w:numPr>
+        <w:rPr>
+          <w:sz w:val="28"/>
+          <w:szCs w:val="28"/>
+        </w:rPr>
+      </w:pPr>
+      <w:proofErr w:type="spellStart"/>
+      <w:r>
+        <w:rPr>
+          <w:sz w:val="28"/>
+          <w:szCs w:val="28"/>
+        </w:rPr>
+        <w:t>eval_func</w:t>
+      </w:r>
+      <w:proofErr w:type="spellEnd"/>
+    </w:p>
+    <w:p>
+      <w:pPr>
+        <w:pStyle w:val="ListParagraph"/>
+        <w:numPr>
+          <w:ilvl w:val="0"/>
+          <w:numId w:val="4"/>
+        </w:numPr>
+        <w:rPr>
+          <w:sz w:val="28"/>
+          <w:szCs w:val="28"/>
+        </w:rPr>
+      </w:pPr>
+      <w:proofErr w:type="spellStart"/>
+      <w:r>
+        <w:rPr>
+          <w:sz w:val="28"/>
+          <w:szCs w:val="28"/>
+        </w:rPr>
+        <w:t>TreeNode</w:t>
+      </w:r>
+      <w:proofErr w:type="spellEnd"/>
+    </w:p>
+    <w:p>
+      <w:pPr>
+        <w:pStyle w:val="ListParagraph"/>
+        <w:numPr>
+          <w:ilvl w:val="0"/>
+          <w:numId w:val="4"/>
+        </w:numPr>
+        <w:rPr>
+          <w:sz w:val="28"/>
+          <w:szCs w:val="28"/>
+        </w:rPr>
+      </w:pPr>
+      <w:proofErr w:type="spellStart"/>
+      <w:r>
+        <w:rPr>
+          <w:sz w:val="28"/>
+          <w:szCs w:val="28"/>
+        </w:rPr>
+        <w:t>generate_search_tree</w:t>
+      </w:r>
+      <w:proofErr w:type="spellEnd"/>
+    </w:p>
+    <w:p>
+      <w:pPr>
+        <w:pStyle w:val="ListParagraph"/>
+        <w:numPr>
+          <w:ilvl w:val="0"/>
+          <w:numId w:val="4"/>
+        </w:numPr>
+        <w:rPr>
+          <w:sz w:val="28"/>
+          <w:szCs w:val="28"/>
+        </w:rPr>
+      </w:pPr>
+      <w:r>
+        <w:rPr>
+          <w:sz w:val="28"/>
+          <w:szCs w:val="28"/>
+        </w:rPr>
+        <w:t>First working implementation of Player vs AI</w:t>
+      </w:r>
+    </w:p>
+    <w:p>
+      <w:pPr>
+        <w:rPr>
+          <w:sz w:val="28"/>
+          <w:szCs w:val="28"/>
+        </w:rPr>
+      </w:pPr>
+      <w:r>
+        <w:rPr>
+          <w:sz w:val="28"/>
+          <w:szCs w:val="28"/>
+        </w:rPr>
+        <w:t xml:space="preserve">Mira </w:t>
+      </w:r>
+      <w:proofErr w:type="spellStart"/>
+      <w:r>
+        <w:rPr>
+          <w:sz w:val="28"/>
+          <w:szCs w:val="28"/>
+        </w:rPr>
+        <w:t>Youhana</w:t>
+      </w:r>
+      <w:proofErr w:type="spellEnd"/>
+      <w:r>
+        <w:rPr>
+          <w:sz w:val="28"/>
+          <w:szCs w:val="28"/>
+        </w:rPr>
+        <w:t xml:space="preserve"> </w:t>
       </w:r>
       <w:r>
         <w:rPr>
@@ -1517,6 +1839,28 @@
           <w:szCs w:val="28"/>
         </w:rPr>
         <w:t>eval_func</w:t>
+      </w:r>
+      <w:proofErr w:type="spellEnd"/>
+    </w:p>
+    <w:p>
+      <w:pPr>
+        <w:pStyle w:val="ListParagraph"/>
+        <w:numPr>
+          <w:ilvl w:val="0"/>
+          <w:numId w:val="3"/>
+        </w:numPr>
+        <w:rPr>
+          <w:sz w:val="28"/>
+          <w:szCs w:val="28"/>
+        </w:rPr>
+      </w:pPr>
+      <w:proofErr w:type="spellStart"/>
+      <w:r>
+        <w:rPr>
+          <w:sz w:val="28"/>
+          <w:szCs w:val="28"/>
+        </w:rPr>
+        <w:t>TreeNode</w:t>
       </w:r>
       <w:proofErr w:type="spellEnd"/>
     </w:p>
@@ -1899,6 +2243,119 @@
       </w:pPr>
     </w:lvl>
   </w:abstractNum>
+  <w:abstractNum w:abstractNumId="3" w15:restartNumberingAfterBreak="0">
+    <w:nsid w:val="7D740C9C"/>
+    <w:multiLevelType w:val="hybridMultilevel"/>
+    <w:tmpl w:val="E7F688CA"/>
+    <w:lvl w:ilvl="0" w:tplc="04090001">
+      <w:start w:val="1"/>
+      <w:numFmt w:val="bullet"/>
+      <w:lvlText w:val=""/>
+      <w:lvlJc w:val="left"/>
+      <w:pPr>
+        <w:ind w:left="720" w:hanging="360"/>
+      </w:pPr>
+      <w:rPr>
+        <w:rFonts w:ascii="Symbol" w:hAnsi="Symbol" w:hint="default"/>
+      </w:rPr>
+    </w:lvl>
+    <w:lvl w:ilvl="1" w:tplc="04090003" w:tentative="1">
+      <w:start w:val="1"/>
+      <w:numFmt w:val="bullet"/>
+      <w:lvlText w:val="o"/>
+      <w:lvlJc w:val="left"/>
+      <w:pPr>
+        <w:ind w:left="1440" w:hanging="360"/>
+      </w:pPr>
+      <w:rPr>
+        <w:rFonts w:ascii="Courier New" w:hAnsi="Courier New" w:cs="Courier New" w:hint="default"/>
+      </w:rPr>
+    </w:lvl>
+    <w:lvl w:ilvl="2" w:tplc="04090005" w:tentative="1">
+      <w:start w:val="1"/>
+      <w:numFmt w:val="bullet"/>
+      <w:lvlText w:val=""/>
+      <w:lvlJc w:val="left"/>
+      <w:pPr>
+        <w:ind w:left="2160" w:hanging="360"/>
+      </w:pPr>
+      <w:rPr>
+        <w:rFonts w:ascii="Wingdings" w:hAnsi="Wingdings" w:hint="default"/>
+      </w:rPr>
+    </w:lvl>
+    <w:lvl w:ilvl="3" w:tplc="04090001" w:tentative="1">
+      <w:start w:val="1"/>
+      <w:numFmt w:val="bullet"/>
+      <w:lvlText w:val=""/>
+      <w:lvlJc w:val="left"/>
+      <w:pPr>
+        <w:ind w:left="2880" w:hanging="360"/>
+      </w:pPr>
+      <w:rPr>
+        <w:rFonts w:ascii="Symbol" w:hAnsi="Symbol" w:hint="default"/>
+      </w:rPr>
+    </w:lvl>
+    <w:lvl w:ilvl="4" w:tplc="04090003" w:tentative="1">
+      <w:start w:val="1"/>
+      <w:numFmt w:val="bullet"/>
+      <w:lvlText w:val="o"/>
+      <w:lvlJc w:val="left"/>
+      <w:pPr>
+        <w:ind w:left="3600" w:hanging="360"/>
+      </w:pPr>
+      <w:rPr>
+        <w:rFonts w:ascii="Courier New" w:hAnsi="Courier New" w:cs="Courier New" w:hint="default"/>
+      </w:rPr>
+    </w:lvl>
+    <w:lvl w:ilvl="5" w:tplc="04090005" w:tentative="1">
+      <w:start w:val="1"/>
+      <w:numFmt w:val="bullet"/>
+      <w:lvlText w:val=""/>
+      <w:lvlJc w:val="left"/>
+      <w:pPr>
+        <w:ind w:left="4320" w:hanging="360"/>
+      </w:pPr>
+      <w:rPr>
+        <w:rFonts w:ascii="Wingdings" w:hAnsi="Wingdings" w:hint="default"/>
+      </w:rPr>
+    </w:lvl>
+    <w:lvl w:ilvl="6" w:tplc="04090001" w:tentative="1">
+      <w:start w:val="1"/>
+      <w:numFmt w:val="bullet"/>
+      <w:lvlText w:val=""/>
+      <w:lvlJc w:val="left"/>
+      <w:pPr>
+        <w:ind w:left="5040" w:hanging="360"/>
+      </w:pPr>
+      <w:rPr>
+        <w:rFonts w:ascii="Symbol" w:hAnsi="Symbol" w:hint="default"/>
+      </w:rPr>
+    </w:lvl>
+    <w:lvl w:ilvl="7" w:tplc="04090003" w:tentative="1">
+      <w:start w:val="1"/>
+      <w:numFmt w:val="bullet"/>
+      <w:lvlText w:val="o"/>
+      <w:lvlJc w:val="left"/>
+      <w:pPr>
+        <w:ind w:left="5760" w:hanging="360"/>
+      </w:pPr>
+      <w:rPr>
+        <w:rFonts w:ascii="Courier New" w:hAnsi="Courier New" w:cs="Courier New" w:hint="default"/>
+      </w:rPr>
+    </w:lvl>
+    <w:lvl w:ilvl="8" w:tplc="04090005" w:tentative="1">
+      <w:start w:val="1"/>
+      <w:numFmt w:val="bullet"/>
+      <w:lvlText w:val=""/>
+      <w:lvlJc w:val="left"/>
+      <w:pPr>
+        <w:ind w:left="6480" w:hanging="360"/>
+      </w:pPr>
+      <w:rPr>
+        <w:rFonts w:ascii="Wingdings" w:hAnsi="Wingdings" w:hint="default"/>
+      </w:rPr>
+    </w:lvl>
+  </w:abstractNum>
   <w:num w:numId="1">
     <w:abstractNumId w:val="2"/>
   </w:num>
@@ -1907,6 +2364,9 @@
   </w:num>
   <w:num w:numId="3">
     <w:abstractNumId w:val="1"/>
+  </w:num>
+  <w:num w:numId="4">
+    <w:abstractNumId w:val="3"/>
   </w:num>
 </w:numbering>
 </file>
@@ -2647,6 +3107,21 @@
 </file>
 
 <file path=customXml/item1.xml><?xml version="1.0" encoding="utf-8"?>
+<p:properties xmlns:p="http://schemas.microsoft.com/office/2006/metadata/properties" xmlns:xsi="http://www.w3.org/2001/XMLSchema-instance" xmlns:pc="http://schemas.microsoft.com/office/infopath/2007/PartnerControls">
+  <documentManagement/>
+</p:properties>
+</file>
+
+<file path=customXml/item2.xml><?xml version="1.0" encoding="utf-8"?>
+<?mso-contentType ?>
+<FormTemplates xmlns="http://schemas.microsoft.com/sharepoint/v3/contenttype/forms">
+  <Display>DocumentLibraryForm</Display>
+  <Edit>DocumentLibraryForm</Edit>
+  <New>DocumentLibraryForm</New>
+</FormTemplates>
+</file>
+
+<file path=customXml/item3.xml><?xml version="1.0" encoding="utf-8"?>
 <ct:contentTypeSchema xmlns:ct="http://schemas.microsoft.com/office/2006/metadata/contentType" xmlns:ma="http://schemas.microsoft.com/office/2006/metadata/properties/metaAttributes" ct:_="" ma:_="" ma:contentTypeName="Document" ma:contentTypeID="0x01010021DD86AA0CF32244A850C24F295CE011" ma:contentTypeVersion="11" ma:contentTypeDescription="Create a new document." ma:contentTypeScope="" ma:versionID="7ad6f619dc9a2ad65a360aa9abfa79cf">
   <xsd:schema xmlns:xsd="http://www.w3.org/2001/XMLSchema" xmlns:xs="http://www.w3.org/2001/XMLSchema" xmlns:p="http://schemas.microsoft.com/office/2006/metadata/properties" xmlns:ns3="70180edd-3d5b-4ab4-ac86-78b0504f3bef" xmlns:ns4="8460ef12-05da-4e59-b307-18b4b505c822" targetNamespace="http://schemas.microsoft.com/office/2006/metadata/properties" ma:root="true" ma:fieldsID="c3277c3fb0ecf8d622410ee3adecd333" ns3:_="" ns4:_="">
     <xsd:import namespace="70180edd-3d5b-4ab4-ac86-78b0504f3bef"/>
@@ -2857,22 +3332,24 @@
 </ct:contentTypeSchema>
 </file>
 
-<file path=customXml/item2.xml><?xml version="1.0" encoding="utf-8"?>
-<?mso-contentType ?>
-<FormTemplates xmlns="http://schemas.microsoft.com/sharepoint/v3/contenttype/forms">
-  <Display>DocumentLibraryForm</Display>
-  <Edit>DocumentLibraryForm</Edit>
-  <New>DocumentLibraryForm</New>
-</FormTemplates>
+<file path=customXml/itemProps1.xml><?xml version="1.0" encoding="utf-8"?>
+<ds:datastoreItem xmlns:ds="http://schemas.openxmlformats.org/officeDocument/2006/customXml" ds:itemID="{DE725B0F-7B7B-4A16-8E9B-F85B5BF62E9D}">
+  <ds:schemaRefs>
+    <ds:schemaRef ds:uri="http://schemas.microsoft.com/office/2006/metadata/properties"/>
+    <ds:schemaRef ds:uri="http://schemas.microsoft.com/office/infopath/2007/PartnerControls"/>
+  </ds:schemaRefs>
+</ds:datastoreItem>
 </file>
 
-<file path=customXml/item3.xml><?xml version="1.0" encoding="utf-8"?>
-<p:properties xmlns:p="http://schemas.microsoft.com/office/2006/metadata/properties" xmlns:xsi="http://www.w3.org/2001/XMLSchema-instance" xmlns:pc="http://schemas.microsoft.com/office/infopath/2007/PartnerControls">
-  <documentManagement/>
-</p:properties>
+<file path=customXml/itemProps2.xml><?xml version="1.0" encoding="utf-8"?>
+<ds:datastoreItem xmlns:ds="http://schemas.openxmlformats.org/officeDocument/2006/customXml" ds:itemID="{8C9DCA5C-A1AF-4E25-B62E-3D76FC7FF138}">
+  <ds:schemaRefs>
+    <ds:schemaRef ds:uri="http://schemas.microsoft.com/sharepoint/v3/contenttype/forms"/>
+  </ds:schemaRefs>
+</ds:datastoreItem>
 </file>
 
-<file path=customXml/itemProps1.xml><?xml version="1.0" encoding="utf-8"?>
+<file path=customXml/itemProps3.xml><?xml version="1.0" encoding="utf-8"?>
 <ds:datastoreItem xmlns:ds="http://schemas.openxmlformats.org/officeDocument/2006/customXml" ds:itemID="{5267CFDC-11A5-4329-BB5D-64E14CDC4244}">
   <ds:schemaRefs>
     <ds:schemaRef ds:uri="http://schemas.microsoft.com/office/2006/metadata/contentType"/>
@@ -2889,29 +3366,4 @@
     <ds:schemaRef ds:uri="http://schemas.microsoft.com/internal/obd"/>
   </ds:schemaRefs>
 </ds:datastoreItem>
-</file>
-
-<file path=customXml/itemProps2.xml><?xml version="1.0" encoding="utf-8"?>
-<ds:datastoreItem xmlns:ds="http://schemas.openxmlformats.org/officeDocument/2006/customXml" ds:itemID="{8C9DCA5C-A1AF-4E25-B62E-3D76FC7FF138}">
-  <ds:schemaRefs>
-    <ds:schemaRef ds:uri="http://schemas.microsoft.com/sharepoint/v3/contenttype/forms"/>
-  </ds:schemaRefs>
-</ds:datastoreItem>
-</file>
-
-<file path=customXml/itemProps3.xml><?xml version="1.0" encoding="utf-8"?>
-<ds:datastoreItem xmlns:ds="http://schemas.openxmlformats.org/officeDocument/2006/customXml" ds:itemID="{DE725B0F-7B7B-4A16-8E9B-F85B5BF62E9D}">
-  <ds:schemaRefs>
-    <ds:schemaRef ds:uri="http://purl.org/dc/terms/"/>
-    <ds:schemaRef ds:uri="http://purl.org/dc/dcmitype/"/>
-    <ds:schemaRef ds:uri="http://schemas.microsoft.com/office/infopath/2007/PartnerControls"/>
-    <ds:schemaRef ds:uri="http://schemas.openxmlformats.org/package/2006/metadata/core-properties"/>
-    <ds:schemaRef ds:uri="http://www.w3.org/XML/1998/namespace"/>
-    <ds:schemaRef ds:uri="8460ef12-05da-4e59-b307-18b4b505c822"/>
-    <ds:schemaRef ds:uri="http://schemas.microsoft.com/office/2006/documentManagement/types"/>
-    <ds:schemaRef ds:uri="70180edd-3d5b-4ab4-ac86-78b0504f3bef"/>
-    <ds:schemaRef ds:uri="http://schemas.microsoft.com/office/2006/metadata/properties"/>
-    <ds:schemaRef ds:uri="http://purl.org/dc/elements/1.1/"/>
-  </ds:schemaRefs>
-</ds:datastoreItem>
 </file>
</xml_diff>